<commit_message>
dieu chinh hoa don co ma
</commit_message>
<xml_diff>
--- a/API/wwwroot/docs/MauHoaDon/01.CB.01.docx
+++ b/API/wwwroot/docs/MauHoaDon/01.CB.01.docx
@@ -174,7 +174,6 @@
           <w:p>
             <w:pPr>
               <w:pStyle w:val="TableParagraph"/>
-              <w:jc w:val="center"/>
             </w:pPr>
           </w:p>
           <w:p>
@@ -296,6 +295,80 @@
               </w:rPr>
               <w:t>&lt;signNameSubTitle3&gt;</w:t>
             </w:r>
+          </w:p>
+          <w:p>
+            <w:pPr>
+              <w:pStyle w:val="TableParagraph"/>
+              <w:jc w:val="center"/>
+              <w:rPr>
+                <w:lang w:val="en-US"/>
+              </w:rPr>
+            </w:pPr>
+          </w:p>
+          <w:p>
+            <w:pPr>
+              <w:pStyle w:val="TableParagraph"/>
+              <w:jc w:val="center"/>
+              <w:rPr>
+                <w:lang w:val="en-US"/>
+              </w:rPr>
+            </w:pPr>
+            <w:r>
+              <w:rPr>
+                <w:lang w:val="en-US"/>
+              </w:rPr>
+              <w:t>&lt;digita</w:t>
+            </w:r>
+            <w:bookmarkStart w:id="0" w:name="_GoBack"/>
+            <w:bookmarkEnd w:id="0"/>
+            <w:r>
+              <w:rPr>
+                <w:lang w:val="en-US"/>
+              </w:rPr>
+              <w:t>lSignature&gt;</w:t>
+            </w:r>
+          </w:p>
+        </w:tc>
+      </w:tr>
+      <w:tr>
+        <w:trPr>
+          <w:trHeight w:val="2345"/>
+          <w:jc w:val="center"/>
+        </w:trPr>
+        <w:tc>
+          <w:tcPr>
+            <w:tcW w:w="4263" w:type="dxa"/>
+            <w:shd w:val="clear" w:color="auto" w:fill="auto"/>
+          </w:tcPr>
+          <w:p>
+            <w:pPr>
+              <w:pStyle w:val="TableParagraph"/>
+              <w:jc w:val="center"/>
+            </w:pPr>
+          </w:p>
+        </w:tc>
+        <w:tc>
+          <w:tcPr>
+            <w:tcW w:w="2703" w:type="dxa"/>
+            <w:shd w:val="clear" w:color="auto" w:fill="auto"/>
+          </w:tcPr>
+          <w:p>
+            <w:pPr>
+              <w:pStyle w:val="TableParagraph"/>
+              <w:jc w:val="center"/>
+            </w:pPr>
+          </w:p>
+        </w:tc>
+        <w:tc>
+          <w:tcPr>
+            <w:tcW w:w="3583" w:type="dxa"/>
+            <w:shd w:val="clear" w:color="auto" w:fill="auto"/>
+          </w:tcPr>
+          <w:p>
+            <w:pPr>
+              <w:pStyle w:val="TableParagraph"/>
+              <w:jc w:val="center"/>
+            </w:pPr>
           </w:p>
         </w:tc>
       </w:tr>
@@ -1009,8 +1082,6 @@
     <w:pPr>
       <w:spacing w:after="240"/>
     </w:pPr>
-    <w:bookmarkStart w:id="0" w:name="_GoBack"/>
-    <w:bookmarkEnd w:id="0"/>
   </w:p>
   <w:tbl>
     <w:tblPr>
@@ -2263,7 +2334,7 @@
 </file>
 
 <file path=customXml/itemProps1.xml><?xml version="1.0" encoding="utf-8"?>
-<ds:datastoreItem xmlns:ds="http://schemas.openxmlformats.org/officeDocument/2006/customXml" ds:itemID="{9DAB0D90-0FB4-45EA-AF73-7225C9CD09C0}">
+<ds:datastoreItem xmlns:ds="http://schemas.openxmlformats.org/officeDocument/2006/customXml" ds:itemID="{7D3693F0-6A63-44AE-A5EB-1A8A09C34516}">
   <ds:schemaRefs>
     <ds:schemaRef ds:uri="http://schemas.openxmlformats.org/officeDocument/2006/bibliography"/>
   </ds:schemaRefs>

</xml_diff>

<commit_message>
finish song ngu mau hoa don gtgt
</commit_message>
<xml_diff>
--- a/API/wwwroot/docs/MauHoaDon/01.CB.01.docx
+++ b/API/wwwroot/docs/MauHoaDon/01.CB.01.docx
@@ -151,7 +151,28 @@
             <w:pPr>
               <w:pStyle w:val="TableParagraph"/>
               <w:jc w:val="center"/>
+              <w:rPr>
+                <w:lang w:val="en-US"/>
+              </w:rPr>
             </w:pPr>
+            <w:r>
+              <w:rPr>
+                <w:lang w:val="en-US"/>
+              </w:rPr>
+              <w:t>&lt;signName</w:t>
+            </w:r>
+            <w:r>
+              <w:rPr>
+                <w:lang w:val="en-US"/>
+              </w:rPr>
+              <w:t>SubSN1</w:t>
+            </w:r>
+            <w:r>
+              <w:rPr>
+                <w:lang w:val="en-US"/>
+              </w:rPr>
+              <w:t>&gt;</w:t>
+            </w:r>
           </w:p>
           <w:p>
             <w:pPr>
@@ -244,6 +265,39 @@
           </w:p>
           <w:p>
             <w:pPr>
+              <w:pStyle w:val="TableParagraph"/>
+              <w:jc w:val="center"/>
+              <w:rPr>
+                <w:lang w:val="en-US"/>
+              </w:rPr>
+            </w:pPr>
+            <w:r>
+              <w:rPr>
+                <w:lang w:val="en-US"/>
+              </w:rPr>
+              <w:t>&lt;</w:t>
+            </w:r>
+            <w:r>
+              <w:rPr>
+                <w:lang w:val="en-US"/>
+              </w:rPr>
+              <w:t>signNameSubSN</w:t>
+            </w:r>
+            <w:r>
+              <w:rPr>
+                <w:lang w:val="en-US"/>
+              </w:rPr>
+              <w:t>2</w:t>
+            </w:r>
+            <w:r>
+              <w:rPr>
+                <w:lang w:val="en-US"/>
+              </w:rPr>
+              <w:t>&gt;</w:t>
+            </w:r>
+          </w:p>
+          <w:p>
+            <w:pPr>
               <w:rPr>
                 <w:rFonts w:eastAsia="Times New Roman"/>
                 <w:sz w:val="20"/>
@@ -301,6 +355,30 @@
                 <w:lang w:val="en-US"/>
               </w:rPr>
             </w:pPr>
+            <w:r>
+              <w:rPr>
+                <w:lang w:val="en-US"/>
+              </w:rPr>
+              <w:t>&lt;</w:t>
+            </w:r>
+            <w:r>
+              <w:rPr>
+                <w:lang w:val="en-US"/>
+              </w:rPr>
+              <w:t>signNameSubSN</w:t>
+            </w:r>
+            <w:r>
+              <w:rPr>
+                <w:lang w:val="en-US"/>
+              </w:rPr>
+              <w:t>3</w:t>
+            </w:r>
+            <w:r>
+              <w:rPr>
+                <w:lang w:val="en-US"/>
+              </w:rPr>
+              <w:t>&gt;</w:t>
+            </w:r>
           </w:p>
           <w:p>
             <w:pPr>
@@ -314,21 +392,7 @@
               <w:rPr>
                 <w:lang w:val="en-US"/>
               </w:rPr>
-              <w:t>&lt;</w:t>
-            </w:r>
-            <w:proofErr w:type="spellStart"/>
-            <w:r>
-              <w:rPr>
-                <w:lang w:val="en-US"/>
-              </w:rPr>
-              <w:t>digitalSignature</w:t>
-            </w:r>
-            <w:proofErr w:type="spellEnd"/>
-            <w:r>
-              <w:rPr>
-                <w:lang w:val="en-US"/>
-              </w:rPr>
-              <w:t>&gt;</w:t>
+              <w:t>&lt;digitalSignature&gt;</w:t>
             </w:r>
           </w:p>
         </w:tc>
@@ -347,10 +411,12 @@
       </w:pPr>
     </w:p>
     <w:sectPr>
-      <w:headerReference w:type="default" r:id="rId7"/>
-      <w:footerReference w:type="default" r:id="rId8"/>
-      <w:headerReference w:type="first" r:id="rId9"/>
-      <w:footerReference w:type="first" r:id="rId10"/>
+      <w:headerReference w:type="even" r:id="rId7"/>
+      <w:headerReference w:type="default" r:id="rId8"/>
+      <w:footerReference w:type="even" r:id="rId9"/>
+      <w:footerReference w:type="default" r:id="rId10"/>
+      <w:headerReference w:type="first" r:id="rId11"/>
+      <w:footerReference w:type="first" r:id="rId12"/>
       <w:pgSz w:w="11624" w:h="16840" w:code="9"/>
       <w:pgMar w:top="284" w:right="567" w:bottom="284" w:left="567" w:header="0" w:footer="431" w:gutter="0"/>
       <w:cols w:space="708"/>
@@ -388,6 +454,16 @@
 
 <file path=word/footer1.xml><?xml version="1.0" encoding="utf-8"?>
 <w:ftr xmlns:wpc="http://schemas.microsoft.com/office/word/2010/wordprocessingCanvas" xmlns:cx="http://schemas.microsoft.com/office/drawing/2014/chartex" xmlns:cx1="http://schemas.microsoft.com/office/drawing/2015/9/8/chartex" xmlns:cx2="http://schemas.microsoft.com/office/drawing/2015/10/21/chartex" xmlns:cx3="http://schemas.microsoft.com/office/drawing/2016/5/9/chartex" xmlns:cx4="http://schemas.microsoft.com/office/drawing/2016/5/10/chartex" xmlns:cx5="http://schemas.microsoft.com/office/drawing/2016/5/11/chartex" xmlns:cx6="http://schemas.microsoft.com/office/drawing/2016/5/12/chartex" xmlns:cx7="http://schemas.microsoft.com/office/drawing/2016/5/13/chartex" xmlns:cx8="http://schemas.microsoft.com/office/drawing/2016/5/14/chartex" xmlns:mc="http://schemas.openxmlformats.org/markup-compatibility/2006" xmlns:aink="http://schemas.microsoft.com/office/drawing/2016/ink" xmlns:am3d="http://schemas.microsoft.com/office/drawing/2017/model3d" xmlns:o="urn:schemas-microsoft-com:office:office" xmlns:r="http://schemas.openxmlformats.org/officeDocument/2006/relationships" xmlns:m="http://schemas.openxmlformats.org/officeDocument/2006/math" xmlns:v="urn:schemas-microsoft-com:vml" xmlns:wp14="http://schemas.microsoft.com/office/word/2010/wordprocessingDrawing" xmlns:wp="http://schemas.openxmlformats.org/drawingml/2006/wordprocessingDrawing" xmlns:w10="urn:schemas-microsoft-com:office:word" xmlns:w="http://schemas.openxmlformats.org/wordprocessingml/2006/main" xmlns:w14="http://schemas.microsoft.com/office/word/2010/wordml" xmlns:w15="http://schemas.microsoft.com/office/word/2012/wordml" xmlns:w16cex="http://schemas.microsoft.com/office/word/2018/wordml/cex" xmlns:w16cid="http://schemas.microsoft.com/office/word/2016/wordml/cid" xmlns:w16="http://schemas.microsoft.com/office/word/2018/wordml" xmlns:w16sdtdh="http://schemas.microsoft.com/office/word/2020/wordml/sdtdatahash" xmlns:w16se="http://schemas.microsoft.com/office/word/2015/wordml/symex" xmlns:wpg="http://schemas.microsoft.com/office/word/2010/wordprocessingGroup" xmlns:wpi="http://schemas.microsoft.com/office/word/2010/wordprocessingInk" xmlns:wne="http://schemas.microsoft.com/office/word/2006/wordml" xmlns:wps="http://schemas.microsoft.com/office/word/2010/wordprocessingShape" mc:Ignorable="w14 w15 w16se w16cid w16 w16cex w16sdtdh wp14">
+  <w:p>
+    <w:pPr>
+      <w:pStyle w:val="Footer"/>
+    </w:pPr>
+  </w:p>
+</w:ftr>
+</file>
+
+<file path=word/footer2.xml><?xml version="1.0" encoding="utf-8"?>
+<w:ftr xmlns:wpc="http://schemas.microsoft.com/office/word/2010/wordprocessingCanvas" xmlns:cx="http://schemas.microsoft.com/office/drawing/2014/chartex" xmlns:cx1="http://schemas.microsoft.com/office/drawing/2015/9/8/chartex" xmlns:cx2="http://schemas.microsoft.com/office/drawing/2015/10/21/chartex" xmlns:cx3="http://schemas.microsoft.com/office/drawing/2016/5/9/chartex" xmlns:cx4="http://schemas.microsoft.com/office/drawing/2016/5/10/chartex" xmlns:cx5="http://schemas.microsoft.com/office/drawing/2016/5/11/chartex" xmlns:cx6="http://schemas.microsoft.com/office/drawing/2016/5/12/chartex" xmlns:cx7="http://schemas.microsoft.com/office/drawing/2016/5/13/chartex" xmlns:cx8="http://schemas.microsoft.com/office/drawing/2016/5/14/chartex" xmlns:mc="http://schemas.openxmlformats.org/markup-compatibility/2006" xmlns:aink="http://schemas.microsoft.com/office/drawing/2016/ink" xmlns:am3d="http://schemas.microsoft.com/office/drawing/2017/model3d" xmlns:o="urn:schemas-microsoft-com:office:office" xmlns:r="http://schemas.openxmlformats.org/officeDocument/2006/relationships" xmlns:m="http://schemas.openxmlformats.org/officeDocument/2006/math" xmlns:v="urn:schemas-microsoft-com:vml" xmlns:wp14="http://schemas.microsoft.com/office/word/2010/wordprocessingDrawing" xmlns:wp="http://schemas.openxmlformats.org/drawingml/2006/wordprocessingDrawing" xmlns:w10="urn:schemas-microsoft-com:office:word" xmlns:w="http://schemas.openxmlformats.org/wordprocessingml/2006/main" xmlns:w14="http://schemas.microsoft.com/office/word/2010/wordml" xmlns:w15="http://schemas.microsoft.com/office/word/2012/wordml" xmlns:w16cex="http://schemas.microsoft.com/office/word/2018/wordml/cex" xmlns:w16cid="http://schemas.microsoft.com/office/word/2016/wordml/cid" xmlns:w16="http://schemas.microsoft.com/office/word/2018/wordml" xmlns:w16sdtdh="http://schemas.microsoft.com/office/word/2020/wordml/sdtdatahash" xmlns:w16se="http://schemas.microsoft.com/office/word/2015/wordml/symex" xmlns:wpg="http://schemas.microsoft.com/office/word/2010/wordprocessingGroup" xmlns:wpi="http://schemas.microsoft.com/office/word/2010/wordprocessingInk" xmlns:wne="http://schemas.microsoft.com/office/word/2006/wordml" xmlns:wps="http://schemas.microsoft.com/office/word/2010/wordprocessingShape" mc:Ignorable="w14 w15 w16se w16cid w16 w16cex w16sdtdh wp14">
   <w:tbl>
     <w:tblPr>
       <w:tblStyle w:val="TableGrid"/>
@@ -472,7 +548,7 @@
 </w:ftr>
 </file>
 
-<file path=word/footer2.xml><?xml version="1.0" encoding="utf-8"?>
+<file path=word/footer3.xml><?xml version="1.0" encoding="utf-8"?>
 <w:ftr xmlns:wpc="http://schemas.microsoft.com/office/word/2010/wordprocessingCanvas" xmlns:cx="http://schemas.microsoft.com/office/drawing/2014/chartex" xmlns:cx1="http://schemas.microsoft.com/office/drawing/2015/9/8/chartex" xmlns:cx2="http://schemas.microsoft.com/office/drawing/2015/10/21/chartex" xmlns:cx3="http://schemas.microsoft.com/office/drawing/2016/5/9/chartex" xmlns:cx4="http://schemas.microsoft.com/office/drawing/2016/5/10/chartex" xmlns:cx5="http://schemas.microsoft.com/office/drawing/2016/5/11/chartex" xmlns:cx6="http://schemas.microsoft.com/office/drawing/2016/5/12/chartex" xmlns:cx7="http://schemas.microsoft.com/office/drawing/2016/5/13/chartex" xmlns:cx8="http://schemas.microsoft.com/office/drawing/2016/5/14/chartex" xmlns:mc="http://schemas.openxmlformats.org/markup-compatibility/2006" xmlns:aink="http://schemas.microsoft.com/office/drawing/2016/ink" xmlns:am3d="http://schemas.microsoft.com/office/drawing/2017/model3d" xmlns:o="urn:schemas-microsoft-com:office:office" xmlns:r="http://schemas.openxmlformats.org/officeDocument/2006/relationships" xmlns:m="http://schemas.openxmlformats.org/officeDocument/2006/math" xmlns:v="urn:schemas-microsoft-com:vml" xmlns:wp14="http://schemas.microsoft.com/office/word/2010/wordprocessingDrawing" xmlns:wp="http://schemas.openxmlformats.org/drawingml/2006/wordprocessingDrawing" xmlns:w10="urn:schemas-microsoft-com:office:word" xmlns:w="http://schemas.openxmlformats.org/wordprocessingml/2006/main" xmlns:w14="http://schemas.microsoft.com/office/word/2010/wordml" xmlns:w15="http://schemas.microsoft.com/office/word/2012/wordml" xmlns:w16cex="http://schemas.microsoft.com/office/word/2018/wordml/cex" xmlns:w16cid="http://schemas.microsoft.com/office/word/2016/wordml/cid" xmlns:w16="http://schemas.microsoft.com/office/word/2018/wordml" xmlns:w16sdtdh="http://schemas.microsoft.com/office/word/2020/wordml/sdtdatahash" xmlns:w16se="http://schemas.microsoft.com/office/word/2015/wordml/symex" xmlns:wpg="http://schemas.microsoft.com/office/word/2010/wordprocessingGroup" xmlns:wpi="http://schemas.microsoft.com/office/word/2010/wordprocessingInk" xmlns:wne="http://schemas.microsoft.com/office/word/2006/wordml" xmlns:wps="http://schemas.microsoft.com/office/word/2010/wordprocessingShape" mc:Ignorable="w14 w15 w16se w16cid w16 w16cex w16sdtdh wp14">
   <w:tbl>
     <w:tblPr>
@@ -580,75 +656,28 @@
   <w:p>
     <w:pPr>
       <w:pStyle w:val="Header"/>
+    </w:pPr>
+  </w:p>
+</w:hdr>
+</file>
+
+<file path=word/header2.xml><?xml version="1.0" encoding="utf-8"?>
+<w:hdr xmlns:wpc="http://schemas.microsoft.com/office/word/2010/wordprocessingCanvas" xmlns:cx="http://schemas.microsoft.com/office/drawing/2014/chartex" xmlns:cx1="http://schemas.microsoft.com/office/drawing/2015/9/8/chartex" xmlns:cx2="http://schemas.microsoft.com/office/drawing/2015/10/21/chartex" xmlns:cx3="http://schemas.microsoft.com/office/drawing/2016/5/9/chartex" xmlns:cx4="http://schemas.microsoft.com/office/drawing/2016/5/10/chartex" xmlns:cx5="http://schemas.microsoft.com/office/drawing/2016/5/11/chartex" xmlns:cx6="http://schemas.microsoft.com/office/drawing/2016/5/12/chartex" xmlns:cx7="http://schemas.microsoft.com/office/drawing/2016/5/13/chartex" xmlns:cx8="http://schemas.microsoft.com/office/drawing/2016/5/14/chartex" xmlns:mc="http://schemas.openxmlformats.org/markup-compatibility/2006" xmlns:aink="http://schemas.microsoft.com/office/drawing/2016/ink" xmlns:am3d="http://schemas.microsoft.com/office/drawing/2017/model3d" xmlns:o="urn:schemas-microsoft-com:office:office" xmlns:r="http://schemas.openxmlformats.org/officeDocument/2006/relationships" xmlns:m="http://schemas.openxmlformats.org/officeDocument/2006/math" xmlns:v="urn:schemas-microsoft-com:vml" xmlns:wp14="http://schemas.microsoft.com/office/word/2010/wordprocessingDrawing" xmlns:wp="http://schemas.openxmlformats.org/drawingml/2006/wordprocessingDrawing" xmlns:w10="urn:schemas-microsoft-com:office:word" xmlns:w="http://schemas.openxmlformats.org/wordprocessingml/2006/main" xmlns:w14="http://schemas.microsoft.com/office/word/2010/wordml" xmlns:w15="http://schemas.microsoft.com/office/word/2012/wordml" xmlns:w16cex="http://schemas.microsoft.com/office/word/2018/wordml/cex" xmlns:w16cid="http://schemas.microsoft.com/office/word/2016/wordml/cid" xmlns:w16="http://schemas.microsoft.com/office/word/2018/wordml" xmlns:w16sdtdh="http://schemas.microsoft.com/office/word/2020/wordml/sdtdatahash" xmlns:w16se="http://schemas.microsoft.com/office/word/2015/wordml/symex" xmlns:wpg="http://schemas.microsoft.com/office/word/2010/wordprocessingGroup" xmlns:wpi="http://schemas.microsoft.com/office/word/2010/wordprocessingInk" xmlns:wne="http://schemas.microsoft.com/office/word/2006/wordml" xmlns:wps="http://schemas.microsoft.com/office/word/2010/wordprocessingShape" mc:Ignorable="w14 w15 w16se w16cid w16 w16cex w16sdtdh wp14">
+  <w:p>
+    <w:pPr>
+      <w:pStyle w:val="Header"/>
       <w:spacing w:after="240"/>
       <w:rPr>
         <w:sz w:val="20"/>
         <w:szCs w:val="20"/>
       </w:rPr>
     </w:pPr>
-    <w:proofErr w:type="spellStart"/>
     <w:r>
       <w:rPr>
         <w:sz w:val="20"/>
         <w:szCs w:val="20"/>
       </w:rPr>
-      <w:t>Tiep</w:t>
-    </w:r>
-    <w:proofErr w:type="spellEnd"/>
-    <w:r>
-      <w:rPr>
-        <w:sz w:val="20"/>
-        <w:szCs w:val="20"/>
-      </w:rPr>
-      <w:t xml:space="preserve"> </w:t>
-    </w:r>
-    <w:proofErr w:type="spellStart"/>
-    <w:r>
-      <w:rPr>
-        <w:sz w:val="20"/>
-        <w:szCs w:val="20"/>
-      </w:rPr>
-      <w:t>theo</w:t>
-    </w:r>
-    <w:proofErr w:type="spellEnd"/>
-    <w:r>
-      <w:rPr>
-        <w:sz w:val="20"/>
-        <w:szCs w:val="20"/>
-      </w:rPr>
-      <w:t xml:space="preserve"> </w:t>
-    </w:r>
-    <w:proofErr w:type="spellStart"/>
-    <w:r>
-      <w:rPr>
-        <w:sz w:val="20"/>
-        <w:szCs w:val="20"/>
-      </w:rPr>
-      <w:t>trang</w:t>
-    </w:r>
-    <w:proofErr w:type="spellEnd"/>
-    <w:r>
-      <w:rPr>
-        <w:sz w:val="20"/>
-        <w:szCs w:val="20"/>
-      </w:rPr>
-      <w:t xml:space="preserve"> </w:t>
-    </w:r>
-    <w:proofErr w:type="spellStart"/>
-    <w:r>
-      <w:rPr>
-        <w:sz w:val="20"/>
-        <w:szCs w:val="20"/>
-      </w:rPr>
-      <w:t>truoc</w:t>
-    </w:r>
-    <w:proofErr w:type="spellEnd"/>
-    <w:r>
-      <w:rPr>
-        <w:sz w:val="20"/>
-        <w:szCs w:val="20"/>
-      </w:rPr>
-      <w:t xml:space="preserve"> - Trang </w:t>
+      <w:t xml:space="preserve">Tiep theo trang truoc - Trang </w:t>
     </w:r>
     <w:r>
       <w:rPr>
@@ -1067,7 +1096,7 @@
 </w:hdr>
 </file>
 
-<file path=word/header2.xml><?xml version="1.0" encoding="utf-8"?>
+<file path=word/header3.xml><?xml version="1.0" encoding="utf-8"?>
 <w:hdr xmlns:wpc="http://schemas.microsoft.com/office/word/2010/wordprocessingCanvas" xmlns:cx="http://schemas.microsoft.com/office/drawing/2014/chartex" xmlns:cx1="http://schemas.microsoft.com/office/drawing/2015/9/8/chartex" xmlns:cx2="http://schemas.microsoft.com/office/drawing/2015/10/21/chartex" xmlns:cx3="http://schemas.microsoft.com/office/drawing/2016/5/9/chartex" xmlns:cx4="http://schemas.microsoft.com/office/drawing/2016/5/10/chartex" xmlns:cx5="http://schemas.microsoft.com/office/drawing/2016/5/11/chartex" xmlns:cx6="http://schemas.microsoft.com/office/drawing/2016/5/12/chartex" xmlns:cx7="http://schemas.microsoft.com/office/drawing/2016/5/13/chartex" xmlns:cx8="http://schemas.microsoft.com/office/drawing/2016/5/14/chartex" xmlns:mc="http://schemas.openxmlformats.org/markup-compatibility/2006" xmlns:aink="http://schemas.microsoft.com/office/drawing/2016/ink" xmlns:am3d="http://schemas.microsoft.com/office/drawing/2017/model3d" xmlns:o="urn:schemas-microsoft-com:office:office" xmlns:r="http://schemas.openxmlformats.org/officeDocument/2006/relationships" xmlns:m="http://schemas.openxmlformats.org/officeDocument/2006/math" xmlns:v="urn:schemas-microsoft-com:vml" xmlns:wp14="http://schemas.microsoft.com/office/word/2010/wordprocessingDrawing" xmlns:wp="http://schemas.openxmlformats.org/drawingml/2006/wordprocessingDrawing" xmlns:w10="urn:schemas-microsoft-com:office:word" xmlns:w="http://schemas.openxmlformats.org/wordprocessingml/2006/main" xmlns:w14="http://schemas.microsoft.com/office/word/2010/wordml" xmlns:w15="http://schemas.microsoft.com/office/word/2012/wordml" xmlns:w16cex="http://schemas.microsoft.com/office/word/2018/wordml/cex" xmlns:w16cid="http://schemas.microsoft.com/office/word/2016/wordml/cid" xmlns:w16="http://schemas.microsoft.com/office/word/2018/wordml" xmlns:w16sdtdh="http://schemas.microsoft.com/office/word/2020/wordml/sdtdatahash" xmlns:w16se="http://schemas.microsoft.com/office/word/2015/wordml/symex" xmlns:wpg="http://schemas.microsoft.com/office/word/2010/wordprocessingGroup" xmlns:wpi="http://schemas.microsoft.com/office/word/2010/wordprocessingInk" xmlns:wne="http://schemas.microsoft.com/office/word/2006/wordml" xmlns:wps="http://schemas.microsoft.com/office/word/2010/wordprocessingShape" mc:Ignorable="w14 w15 w16se w16cid w16 w16cex w16sdtdh wp14">
   <w:p>
     <w:pPr>
@@ -1149,10 +1178,9 @@
       <w:tblCaption w:val="tbl_tieu_de"/>
     </w:tblPr>
     <w:tblGrid>
-      <w:gridCol w:w="2174"/>
-      <w:gridCol w:w="5901"/>
-      <w:gridCol w:w="992"/>
-      <w:gridCol w:w="1276"/>
+      <w:gridCol w:w="2122"/>
+      <w:gridCol w:w="6095"/>
+      <w:gridCol w:w="2126"/>
     </w:tblGrid>
     <w:tr>
       <w:trPr>
@@ -1160,7 +1188,7 @@
       </w:trPr>
       <w:tc>
         <w:tcPr>
-          <w:tcW w:w="2174" w:type="dxa"/>
+          <w:tcW w:w="2122" w:type="dxa"/>
           <w:shd w:val="clear" w:color="auto" w:fill="auto"/>
         </w:tcPr>
         <w:p>
@@ -1174,7 +1202,7 @@
       </w:tc>
       <w:tc>
         <w:tcPr>
-          <w:tcW w:w="5901" w:type="dxa"/>
+          <w:tcW w:w="6095" w:type="dxa"/>
           <w:shd w:val="clear" w:color="auto" w:fill="auto"/>
         </w:tcPr>
         <w:p>
@@ -1190,27 +1218,16 @@
       </w:tc>
       <w:tc>
         <w:tcPr>
-          <w:tcW w:w="992" w:type="dxa"/>
+          <w:tcW w:w="2126" w:type="dxa"/>
+          <w:vMerge w:val="restart"/>
           <w:shd w:val="clear" w:color="auto" w:fill="auto"/>
-          <w:vAlign w:val="center"/>
-        </w:tcPr>
-        <w:p>
-          <w:pPr>
-            <w:pStyle w:val="TableParagraph"/>
-          </w:pPr>
-        </w:p>
-      </w:tc>
-      <w:tc>
-        <w:tcPr>
-          <w:tcW w:w="1276" w:type="dxa"/>
-          <w:shd w:val="clear" w:color="auto" w:fill="auto"/>
-          <w:vAlign w:val="center"/>
         </w:tcPr>
         <w:p>
           <w:pPr>
             <w:pStyle w:val="TableParagraph"/>
             <w:rPr>
               <w:bCs/>
+              <w:lang w:val="en-US"/>
             </w:rPr>
           </w:pPr>
         </w:p>
@@ -1222,7 +1239,7 @@
       </w:trPr>
       <w:tc>
         <w:tcPr>
-          <w:tcW w:w="2174" w:type="dxa"/>
+          <w:tcW w:w="2122" w:type="dxa"/>
           <w:shd w:val="clear" w:color="auto" w:fill="auto"/>
         </w:tcPr>
         <w:p>
@@ -1236,7 +1253,7 @@
       </w:tc>
       <w:tc>
         <w:tcPr>
-          <w:tcW w:w="5901" w:type="dxa"/>
+          <w:tcW w:w="6095" w:type="dxa"/>
           <w:shd w:val="clear" w:color="auto" w:fill="auto"/>
         </w:tcPr>
         <w:p>
@@ -1251,19 +1268,8 @@
       </w:tc>
       <w:tc>
         <w:tcPr>
-          <w:tcW w:w="992" w:type="dxa"/>
-          <w:shd w:val="clear" w:color="auto" w:fill="auto"/>
-          <w:vAlign w:val="center"/>
-        </w:tcPr>
-        <w:p>
-          <w:pPr>
-            <w:pStyle w:val="TableParagraph"/>
-          </w:pPr>
-        </w:p>
-      </w:tc>
-      <w:tc>
-        <w:tcPr>
-          <w:tcW w:w="1276" w:type="dxa"/>
+          <w:tcW w:w="2126" w:type="dxa"/>
+          <w:vMerge/>
           <w:shd w:val="clear" w:color="auto" w:fill="auto"/>
           <w:vAlign w:val="center"/>
         </w:tcPr>
@@ -1283,7 +1289,7 @@
       </w:trPr>
       <w:tc>
         <w:tcPr>
-          <w:tcW w:w="2174" w:type="dxa"/>
+          <w:tcW w:w="2122" w:type="dxa"/>
           <w:shd w:val="clear" w:color="auto" w:fill="auto"/>
         </w:tcPr>
         <w:p>
@@ -1297,7 +1303,7 @@
       </w:tc>
       <w:tc>
         <w:tcPr>
-          <w:tcW w:w="5901" w:type="dxa"/>
+          <w:tcW w:w="6095" w:type="dxa"/>
           <w:shd w:val="clear" w:color="auto" w:fill="auto"/>
         </w:tcPr>
         <w:p>
@@ -1313,19 +1319,8 @@
       </w:tc>
       <w:tc>
         <w:tcPr>
-          <w:tcW w:w="992" w:type="dxa"/>
-          <w:shd w:val="clear" w:color="auto" w:fill="auto"/>
-          <w:vAlign w:val="center"/>
-        </w:tcPr>
-        <w:p>
-          <w:pPr>
-            <w:pStyle w:val="TableParagraph"/>
-          </w:pPr>
-        </w:p>
-      </w:tc>
-      <w:tc>
-        <w:tcPr>
-          <w:tcW w:w="1276" w:type="dxa"/>
+          <w:tcW w:w="2126" w:type="dxa"/>
+          <w:vMerge/>
           <w:shd w:val="clear" w:color="auto" w:fill="auto"/>
           <w:vAlign w:val="center"/>
         </w:tcPr>

</xml_diff>

<commit_message>
add page number mauhoadon
</commit_message>
<xml_diff>
--- a/API/wwwroot/docs/MauHoaDon/01.CB.01.docx
+++ b/API/wwwroot/docs/MauHoaDon/01.CB.01.docx
@@ -419,10 +419,12 @@
       </w:pPr>
     </w:p>
     <w:sectPr>
-      <w:headerReference w:type="default" r:id="rId7"/>
-      <w:footerReference w:type="default" r:id="rId8"/>
-      <w:headerReference w:type="first" r:id="rId9"/>
-      <w:footerReference w:type="first" r:id="rId10"/>
+      <w:headerReference w:type="even" r:id="rId7"/>
+      <w:headerReference w:type="default" r:id="rId8"/>
+      <w:footerReference w:type="even" r:id="rId9"/>
+      <w:footerReference w:type="default" r:id="rId10"/>
+      <w:headerReference w:type="first" r:id="rId11"/>
+      <w:footerReference w:type="first" r:id="rId12"/>
       <w:pgSz w:w="11624" w:h="16840" w:code="9"/>
       <w:pgMar w:top="284" w:right="567" w:bottom="284" w:left="567" w:header="0" w:footer="374" w:gutter="0"/>
       <w:cols w:space="708"/>
@@ -460,6 +462,16 @@
 
 <file path=word/footer1.xml><?xml version="1.0" encoding="utf-8"?>
 <w:ftr xmlns:wpc="http://schemas.microsoft.com/office/word/2010/wordprocessingCanvas" xmlns:cx="http://schemas.microsoft.com/office/drawing/2014/chartex" xmlns:cx1="http://schemas.microsoft.com/office/drawing/2015/9/8/chartex" xmlns:cx2="http://schemas.microsoft.com/office/drawing/2015/10/21/chartex" xmlns:cx3="http://schemas.microsoft.com/office/drawing/2016/5/9/chartex" xmlns:cx4="http://schemas.microsoft.com/office/drawing/2016/5/10/chartex" xmlns:cx5="http://schemas.microsoft.com/office/drawing/2016/5/11/chartex" xmlns:cx6="http://schemas.microsoft.com/office/drawing/2016/5/12/chartex" xmlns:cx7="http://schemas.microsoft.com/office/drawing/2016/5/13/chartex" xmlns:cx8="http://schemas.microsoft.com/office/drawing/2016/5/14/chartex" xmlns:mc="http://schemas.openxmlformats.org/markup-compatibility/2006" xmlns:aink="http://schemas.microsoft.com/office/drawing/2016/ink" xmlns:am3d="http://schemas.microsoft.com/office/drawing/2017/model3d" xmlns:o="urn:schemas-microsoft-com:office:office" xmlns:r="http://schemas.openxmlformats.org/officeDocument/2006/relationships" xmlns:m="http://schemas.openxmlformats.org/officeDocument/2006/math" xmlns:v="urn:schemas-microsoft-com:vml" xmlns:wp14="http://schemas.microsoft.com/office/word/2010/wordprocessingDrawing" xmlns:wp="http://schemas.openxmlformats.org/drawingml/2006/wordprocessingDrawing" xmlns:w10="urn:schemas-microsoft-com:office:word" xmlns:w="http://schemas.openxmlformats.org/wordprocessingml/2006/main" xmlns:w14="http://schemas.microsoft.com/office/word/2010/wordml" xmlns:w15="http://schemas.microsoft.com/office/word/2012/wordml" xmlns:w16cex="http://schemas.microsoft.com/office/word/2018/wordml/cex" xmlns:w16cid="http://schemas.microsoft.com/office/word/2016/wordml/cid" xmlns:w16="http://schemas.microsoft.com/office/word/2018/wordml" xmlns:w16sdtdh="http://schemas.microsoft.com/office/word/2020/wordml/sdtdatahash" xmlns:w16se="http://schemas.microsoft.com/office/word/2015/wordml/symex" xmlns:wpg="http://schemas.microsoft.com/office/word/2010/wordprocessingGroup" xmlns:wpi="http://schemas.microsoft.com/office/word/2010/wordprocessingInk" xmlns:wne="http://schemas.microsoft.com/office/word/2006/wordml" xmlns:wps="http://schemas.microsoft.com/office/word/2010/wordprocessingShape" mc:Ignorable="w14 w15 w16se w16cid w16 w16cex w16sdtdh wp14">
+  <w:p>
+    <w:pPr>
+      <w:pStyle w:val="Footer"/>
+    </w:pPr>
+  </w:p>
+</w:ftr>
+</file>
+
+<file path=word/footer2.xml><?xml version="1.0" encoding="utf-8"?>
+<w:ftr xmlns:wpc="http://schemas.microsoft.com/office/word/2010/wordprocessingCanvas" xmlns:cx="http://schemas.microsoft.com/office/drawing/2014/chartex" xmlns:cx1="http://schemas.microsoft.com/office/drawing/2015/9/8/chartex" xmlns:cx2="http://schemas.microsoft.com/office/drawing/2015/10/21/chartex" xmlns:cx3="http://schemas.microsoft.com/office/drawing/2016/5/9/chartex" xmlns:cx4="http://schemas.microsoft.com/office/drawing/2016/5/10/chartex" xmlns:cx5="http://schemas.microsoft.com/office/drawing/2016/5/11/chartex" xmlns:cx6="http://schemas.microsoft.com/office/drawing/2016/5/12/chartex" xmlns:cx7="http://schemas.microsoft.com/office/drawing/2016/5/13/chartex" xmlns:cx8="http://schemas.microsoft.com/office/drawing/2016/5/14/chartex" xmlns:mc="http://schemas.openxmlformats.org/markup-compatibility/2006" xmlns:aink="http://schemas.microsoft.com/office/drawing/2016/ink" xmlns:am3d="http://schemas.microsoft.com/office/drawing/2017/model3d" xmlns:o="urn:schemas-microsoft-com:office:office" xmlns:r="http://schemas.openxmlformats.org/officeDocument/2006/relationships" xmlns:m="http://schemas.openxmlformats.org/officeDocument/2006/math" xmlns:v="urn:schemas-microsoft-com:vml" xmlns:wp14="http://schemas.microsoft.com/office/word/2010/wordprocessingDrawing" xmlns:wp="http://schemas.openxmlformats.org/drawingml/2006/wordprocessingDrawing" xmlns:w10="urn:schemas-microsoft-com:office:word" xmlns:w="http://schemas.openxmlformats.org/wordprocessingml/2006/main" xmlns:w14="http://schemas.microsoft.com/office/word/2010/wordml" xmlns:w15="http://schemas.microsoft.com/office/word/2012/wordml" xmlns:w16cex="http://schemas.microsoft.com/office/word/2018/wordml/cex" xmlns:w16cid="http://schemas.microsoft.com/office/word/2016/wordml/cid" xmlns:w16="http://schemas.microsoft.com/office/word/2018/wordml" xmlns:w16sdtdh="http://schemas.microsoft.com/office/word/2020/wordml/sdtdatahash" xmlns:w16se="http://schemas.microsoft.com/office/word/2015/wordml/symex" xmlns:wpg="http://schemas.microsoft.com/office/word/2010/wordprocessingGroup" xmlns:wpi="http://schemas.microsoft.com/office/word/2010/wordprocessingInk" xmlns:wne="http://schemas.microsoft.com/office/word/2006/wordml" xmlns:wps="http://schemas.microsoft.com/office/word/2010/wordprocessingShape" mc:Ignorable="w14 w15 w16se w16cid w16 w16cex w16sdtdh wp14">
   <w:tbl>
     <w:tblPr>
       <w:tblStyle w:val="TableGrid"/>
@@ -552,7 +564,7 @@
 </w:ftr>
 </file>
 
-<file path=word/footer2.xml><?xml version="1.0" encoding="utf-8"?>
+<file path=word/footer3.xml><?xml version="1.0" encoding="utf-8"?>
 <w:ftr xmlns:wpc="http://schemas.microsoft.com/office/word/2010/wordprocessingCanvas" xmlns:cx="http://schemas.microsoft.com/office/drawing/2014/chartex" xmlns:cx1="http://schemas.microsoft.com/office/drawing/2015/9/8/chartex" xmlns:cx2="http://schemas.microsoft.com/office/drawing/2015/10/21/chartex" xmlns:cx3="http://schemas.microsoft.com/office/drawing/2016/5/9/chartex" xmlns:cx4="http://schemas.microsoft.com/office/drawing/2016/5/10/chartex" xmlns:cx5="http://schemas.microsoft.com/office/drawing/2016/5/11/chartex" xmlns:cx6="http://schemas.microsoft.com/office/drawing/2016/5/12/chartex" xmlns:cx7="http://schemas.microsoft.com/office/drawing/2016/5/13/chartex" xmlns:cx8="http://schemas.microsoft.com/office/drawing/2016/5/14/chartex" xmlns:mc="http://schemas.openxmlformats.org/markup-compatibility/2006" xmlns:aink="http://schemas.microsoft.com/office/drawing/2016/ink" xmlns:am3d="http://schemas.microsoft.com/office/drawing/2017/model3d" xmlns:o="urn:schemas-microsoft-com:office:office" xmlns:r="http://schemas.openxmlformats.org/officeDocument/2006/relationships" xmlns:m="http://schemas.openxmlformats.org/officeDocument/2006/math" xmlns:v="urn:schemas-microsoft-com:vml" xmlns:wp14="http://schemas.microsoft.com/office/word/2010/wordprocessingDrawing" xmlns:wp="http://schemas.openxmlformats.org/drawingml/2006/wordprocessingDrawing" xmlns:w10="urn:schemas-microsoft-com:office:word" xmlns:w="http://schemas.openxmlformats.org/wordprocessingml/2006/main" xmlns:w14="http://schemas.microsoft.com/office/word/2010/wordml" xmlns:w15="http://schemas.microsoft.com/office/word/2012/wordml" xmlns:w16cex="http://schemas.microsoft.com/office/word/2018/wordml/cex" xmlns:w16cid="http://schemas.microsoft.com/office/word/2016/wordml/cid" xmlns:w16="http://schemas.microsoft.com/office/word/2018/wordml" xmlns:w16sdtdh="http://schemas.microsoft.com/office/word/2020/wordml/sdtdatahash" xmlns:w16se="http://schemas.microsoft.com/office/word/2015/wordml/symex" xmlns:wpg="http://schemas.microsoft.com/office/word/2010/wordprocessingGroup" xmlns:wpi="http://schemas.microsoft.com/office/word/2010/wordprocessingInk" xmlns:wne="http://schemas.microsoft.com/office/word/2006/wordml" xmlns:wps="http://schemas.microsoft.com/office/word/2010/wordprocessingShape" mc:Ignorable="w14 w15 w16se w16cid w16 w16cex w16sdtdh wp14">
   <w:tbl>
     <w:tblPr>
@@ -660,6 +672,16 @@
   <w:p>
     <w:pPr>
       <w:pStyle w:val="Header"/>
+    </w:pPr>
+  </w:p>
+</w:hdr>
+</file>
+
+<file path=word/header2.xml><?xml version="1.0" encoding="utf-8"?>
+<w:hdr xmlns:wpc="http://schemas.microsoft.com/office/word/2010/wordprocessingCanvas" xmlns:cx="http://schemas.microsoft.com/office/drawing/2014/chartex" xmlns:cx1="http://schemas.microsoft.com/office/drawing/2015/9/8/chartex" xmlns:cx2="http://schemas.microsoft.com/office/drawing/2015/10/21/chartex" xmlns:cx3="http://schemas.microsoft.com/office/drawing/2016/5/9/chartex" xmlns:cx4="http://schemas.microsoft.com/office/drawing/2016/5/10/chartex" xmlns:cx5="http://schemas.microsoft.com/office/drawing/2016/5/11/chartex" xmlns:cx6="http://schemas.microsoft.com/office/drawing/2016/5/12/chartex" xmlns:cx7="http://schemas.microsoft.com/office/drawing/2016/5/13/chartex" xmlns:cx8="http://schemas.microsoft.com/office/drawing/2016/5/14/chartex" xmlns:mc="http://schemas.openxmlformats.org/markup-compatibility/2006" xmlns:aink="http://schemas.microsoft.com/office/drawing/2016/ink" xmlns:am3d="http://schemas.microsoft.com/office/drawing/2017/model3d" xmlns:o="urn:schemas-microsoft-com:office:office" xmlns:r="http://schemas.openxmlformats.org/officeDocument/2006/relationships" xmlns:m="http://schemas.openxmlformats.org/officeDocument/2006/math" xmlns:v="urn:schemas-microsoft-com:vml" xmlns:wp14="http://schemas.microsoft.com/office/word/2010/wordprocessingDrawing" xmlns:wp="http://schemas.openxmlformats.org/drawingml/2006/wordprocessingDrawing" xmlns:w10="urn:schemas-microsoft-com:office:word" xmlns:w="http://schemas.openxmlformats.org/wordprocessingml/2006/main" xmlns:w14="http://schemas.microsoft.com/office/word/2010/wordml" xmlns:w15="http://schemas.microsoft.com/office/word/2012/wordml" xmlns:w16cex="http://schemas.microsoft.com/office/word/2018/wordml/cex" xmlns:w16cid="http://schemas.microsoft.com/office/word/2016/wordml/cid" xmlns:w16="http://schemas.microsoft.com/office/word/2018/wordml" xmlns:w16sdtdh="http://schemas.microsoft.com/office/word/2020/wordml/sdtdatahash" xmlns:w16se="http://schemas.microsoft.com/office/word/2015/wordml/symex" xmlns:wpg="http://schemas.microsoft.com/office/word/2010/wordprocessingGroup" xmlns:wpi="http://schemas.microsoft.com/office/word/2010/wordprocessingInk" xmlns:wne="http://schemas.microsoft.com/office/word/2006/wordml" xmlns:wps="http://schemas.microsoft.com/office/word/2010/wordprocessingShape" mc:Ignorable="w14 w15 w16se w16cid w16 w16cex w16sdtdh wp14">
+  <w:p>
+    <w:pPr>
+      <w:pStyle w:val="Header"/>
       <w:spacing w:after="240"/>
       <w:rPr>
         <w:sz w:val="20"/>
@@ -1113,7 +1135,7 @@
 </w:hdr>
 </file>
 
-<file path=word/header2.xml><?xml version="1.0" encoding="utf-8"?>
+<file path=word/header3.xml><?xml version="1.0" encoding="utf-8"?>
 <w:hdr xmlns:wpc="http://schemas.microsoft.com/office/word/2010/wordprocessingCanvas" xmlns:cx="http://schemas.microsoft.com/office/drawing/2014/chartex" xmlns:cx1="http://schemas.microsoft.com/office/drawing/2015/9/8/chartex" xmlns:cx2="http://schemas.microsoft.com/office/drawing/2015/10/21/chartex" xmlns:cx3="http://schemas.microsoft.com/office/drawing/2016/5/9/chartex" xmlns:cx4="http://schemas.microsoft.com/office/drawing/2016/5/10/chartex" xmlns:cx5="http://schemas.microsoft.com/office/drawing/2016/5/11/chartex" xmlns:cx6="http://schemas.microsoft.com/office/drawing/2016/5/12/chartex" xmlns:cx7="http://schemas.microsoft.com/office/drawing/2016/5/13/chartex" xmlns:cx8="http://schemas.microsoft.com/office/drawing/2016/5/14/chartex" xmlns:mc="http://schemas.openxmlformats.org/markup-compatibility/2006" xmlns:aink="http://schemas.microsoft.com/office/drawing/2016/ink" xmlns:am3d="http://schemas.microsoft.com/office/drawing/2017/model3d" xmlns:o="urn:schemas-microsoft-com:office:office" xmlns:r="http://schemas.openxmlformats.org/officeDocument/2006/relationships" xmlns:m="http://schemas.openxmlformats.org/officeDocument/2006/math" xmlns:v="urn:schemas-microsoft-com:vml" xmlns:wp14="http://schemas.microsoft.com/office/word/2010/wordprocessingDrawing" xmlns:wp="http://schemas.openxmlformats.org/drawingml/2006/wordprocessingDrawing" xmlns:w10="urn:schemas-microsoft-com:office:word" xmlns:w="http://schemas.openxmlformats.org/wordprocessingml/2006/main" xmlns:w14="http://schemas.microsoft.com/office/word/2010/wordml" xmlns:w15="http://schemas.microsoft.com/office/word/2012/wordml" xmlns:w16cex="http://schemas.microsoft.com/office/word/2018/wordml/cex" xmlns:w16cid="http://schemas.microsoft.com/office/word/2016/wordml/cid" xmlns:w16="http://schemas.microsoft.com/office/word/2018/wordml" xmlns:w16sdtdh="http://schemas.microsoft.com/office/word/2020/wordml/sdtdatahash" xmlns:w16se="http://schemas.microsoft.com/office/word/2015/wordml/symex" xmlns:wpg="http://schemas.microsoft.com/office/word/2010/wordprocessingGroup" xmlns:wpi="http://schemas.microsoft.com/office/word/2010/wordprocessingInk" xmlns:wne="http://schemas.microsoft.com/office/word/2006/wordml" xmlns:wps="http://schemas.microsoft.com/office/word/2010/wordprocessingShape" mc:Ignorable="w14 w15 w16se w16cid w16 w16cex w16sdtdh wp14">
   <w:p>
     <w:pPr>

</xml_diff>

<commit_message>
dieu chinh mau nhieu thue suat
</commit_message>
<xml_diff>
--- a/API/wwwroot/docs/MauHoaDon/01.CB.01.docx
+++ b/API/wwwroot/docs/MauHoaDon/01.CB.01.docx
@@ -214,6 +214,54 @@
                 <w:i/>
               </w:rPr>
             </w:pPr>
+            <w:proofErr w:type="spellStart"/>
+            <w:r>
+              <w:rPr>
+                <w:iCs/>
+                <w:lang w:val="en-US"/>
+              </w:rPr>
+              <w:t>Ngày</w:t>
+            </w:r>
+            <w:proofErr w:type="spellEnd"/>
+            <w:r>
+              <w:rPr>
+                <w:iCs/>
+                <w:lang w:val="en-US"/>
+              </w:rPr>
+              <w:t xml:space="preserve"> </w:t>
+            </w:r>
+            <w:proofErr w:type="spellStart"/>
+            <w:r>
+              <w:rPr>
+                <w:iCs/>
+                <w:lang w:val="en-US"/>
+              </w:rPr>
+              <w:t>chuyển</w:t>
+            </w:r>
+            <w:proofErr w:type="spellEnd"/>
+            <w:r>
+              <w:rPr>
+                <w:iCs/>
+                <w:lang w:val="en-US"/>
+              </w:rPr>
+              <w:t xml:space="preserve"> </w:t>
+            </w:r>
+            <w:proofErr w:type="spellStart"/>
+            <w:r>
+              <w:rPr>
+                <w:iCs/>
+                <w:lang w:val="en-US"/>
+              </w:rPr>
+              <w:t>đổi</w:t>
+            </w:r>
+            <w:proofErr w:type="spellEnd"/>
+            <w:r>
+              <w:rPr>
+                <w:iCs/>
+                <w:lang w:val="en-US"/>
+              </w:rPr>
+              <w:t xml:space="preserve">: </w:t>
+            </w:r>
             <w:r>
               <w:rPr>
                 <w:i/>

</xml_diff>

<commit_message>
fix mau hoa don
</commit_message>
<xml_diff>
--- a/API/wwwroot/docs/MauHoaDon/01.CB.01.docx
+++ b/API/wwwroot/docs/MauHoaDon/01.CB.01.docx
@@ -744,152 +744,152 @@
   <w:p>
     <w:pPr>
       <w:pStyle w:val="Header"/>
-      <w:spacing w:before="80" w:after="280"/>
-      <w:rPr>
-        <w:sz w:val="14"/>
-        <w:szCs w:val="14"/>
+      <w:spacing w:before="40" w:after="280"/>
+      <w:rPr>
+        <w:sz w:val="16"/>
+        <w:szCs w:val="16"/>
       </w:rPr>
     </w:pPr>
     <w:proofErr w:type="spellStart"/>
     <w:r>
       <w:rPr>
-        <w:sz w:val="14"/>
-        <w:szCs w:val="14"/>
+        <w:sz w:val="16"/>
+        <w:szCs w:val="16"/>
       </w:rPr>
       <w:t>Tiep</w:t>
     </w:r>
     <w:proofErr w:type="spellEnd"/>
     <w:r>
       <w:rPr>
-        <w:sz w:val="14"/>
-        <w:szCs w:val="14"/>
+        <w:sz w:val="16"/>
+        <w:szCs w:val="16"/>
       </w:rPr>
       <w:t xml:space="preserve"> </w:t>
     </w:r>
     <w:proofErr w:type="spellStart"/>
     <w:r>
       <w:rPr>
-        <w:sz w:val="14"/>
-        <w:szCs w:val="14"/>
+        <w:sz w:val="16"/>
+        <w:szCs w:val="16"/>
       </w:rPr>
       <w:t>theo</w:t>
     </w:r>
     <w:proofErr w:type="spellEnd"/>
     <w:r>
       <w:rPr>
-        <w:sz w:val="14"/>
-        <w:szCs w:val="14"/>
+        <w:sz w:val="16"/>
+        <w:szCs w:val="16"/>
       </w:rPr>
       <w:t xml:space="preserve"> </w:t>
     </w:r>
     <w:proofErr w:type="spellStart"/>
     <w:r>
       <w:rPr>
-        <w:sz w:val="14"/>
-        <w:szCs w:val="14"/>
+        <w:sz w:val="16"/>
+        <w:szCs w:val="16"/>
       </w:rPr>
       <w:t>trang</w:t>
     </w:r>
     <w:proofErr w:type="spellEnd"/>
     <w:r>
       <w:rPr>
-        <w:sz w:val="14"/>
-        <w:szCs w:val="14"/>
+        <w:sz w:val="16"/>
+        <w:szCs w:val="16"/>
       </w:rPr>
       <w:t xml:space="preserve"> </w:t>
     </w:r>
     <w:proofErr w:type="spellStart"/>
     <w:r>
       <w:rPr>
-        <w:sz w:val="14"/>
-        <w:szCs w:val="14"/>
+        <w:sz w:val="16"/>
+        <w:szCs w:val="16"/>
       </w:rPr>
       <w:t>truoc</w:t>
     </w:r>
     <w:proofErr w:type="spellEnd"/>
     <w:r>
       <w:rPr>
-        <w:sz w:val="14"/>
-        <w:szCs w:val="14"/>
+        <w:sz w:val="16"/>
+        <w:szCs w:val="16"/>
       </w:rPr>
       <w:t xml:space="preserve"> - Trang </w:t>
     </w:r>
     <w:r>
       <w:rPr>
-        <w:sz w:val="14"/>
-        <w:szCs w:val="14"/>
+        <w:sz w:val="16"/>
+        <w:szCs w:val="16"/>
       </w:rPr>
       <w:fldChar w:fldCharType="begin"/>
     </w:r>
     <w:r>
       <w:rPr>
-        <w:sz w:val="14"/>
-        <w:szCs w:val="14"/>
+        <w:sz w:val="16"/>
+        <w:szCs w:val="16"/>
       </w:rPr>
       <w:instrText xml:space="preserve"> PAGE </w:instrText>
     </w:r>
     <w:r>
       <w:rPr>
-        <w:sz w:val="14"/>
-        <w:szCs w:val="14"/>
+        <w:sz w:val="16"/>
+        <w:szCs w:val="16"/>
       </w:rPr>
       <w:fldChar w:fldCharType="separate"/>
     </w:r>
     <w:r>
       <w:rPr>
         <w:noProof/>
-        <w:sz w:val="14"/>
-        <w:szCs w:val="14"/>
+        <w:sz w:val="16"/>
+        <w:szCs w:val="16"/>
       </w:rPr>
       <w:t>1</w:t>
     </w:r>
     <w:r>
       <w:rPr>
-        <w:sz w:val="14"/>
-        <w:szCs w:val="14"/>
+        <w:sz w:val="16"/>
+        <w:szCs w:val="16"/>
       </w:rPr>
       <w:fldChar w:fldCharType="end"/>
     </w:r>
     <w:r>
       <w:rPr>
-        <w:sz w:val="14"/>
-        <w:szCs w:val="14"/>
+        <w:sz w:val="16"/>
+        <w:szCs w:val="16"/>
       </w:rPr>
       <w:t>/</w:t>
     </w:r>
     <w:r>
       <w:rPr>
-        <w:sz w:val="14"/>
-        <w:szCs w:val="14"/>
+        <w:sz w:val="16"/>
+        <w:szCs w:val="16"/>
       </w:rPr>
       <w:fldChar w:fldCharType="begin"/>
     </w:r>
     <w:r>
       <w:rPr>
-        <w:sz w:val="14"/>
-        <w:szCs w:val="14"/>
+        <w:sz w:val="16"/>
+        <w:szCs w:val="16"/>
       </w:rPr>
       <w:instrText xml:space="preserve"> NUMPAGES  </w:instrText>
     </w:r>
     <w:r>
       <w:rPr>
-        <w:sz w:val="14"/>
-        <w:szCs w:val="14"/>
+        <w:sz w:val="16"/>
+        <w:szCs w:val="16"/>
       </w:rPr>
       <w:fldChar w:fldCharType="separate"/>
     </w:r>
     <w:r>
       <w:rPr>
         <w:noProof/>
-        <w:sz w:val="14"/>
-        <w:szCs w:val="14"/>
+        <w:sz w:val="16"/>
+        <w:szCs w:val="16"/>
       </w:rPr>
       <w:t>1</w:t>
     </w:r>
     <w:r>
       <w:rPr>
-        <w:sz w:val="14"/>
-        <w:szCs w:val="14"/>
+        <w:sz w:val="16"/>
+        <w:szCs w:val="16"/>
       </w:rPr>
       <w:fldChar w:fldCharType="end"/>
     </w:r>
@@ -1202,6 +1202,10 @@
   <w:p>
     <w:pPr>
       <w:spacing w:after="240"/>
+      <w:rPr>
+        <w:sz w:val="24"/>
+        <w:szCs w:val="24"/>
+      </w:rPr>
     </w:pPr>
   </w:p>
   <w:tbl>

</xml_diff>

<commit_message>
pending add phieu xuat kho to kh
</commit_message>
<xml_diff>
--- a/API/wwwroot/docs/MauHoaDon/01.CB.01.docx
+++ b/API/wwwroot/docs/MauHoaDon/01.CB.01.docx
@@ -63,7 +63,7 @@
         <w:tabs>
           <w:tab w:val="left" w:pos="2112"/>
         </w:tabs>
-        <w:spacing w:after="0" w:line="240" w:lineRule="auto"/>
+        <w:spacing w:line="240" w:lineRule="auto"/>
         <w:rPr>
           <w:sz w:val="4"/>
           <w:szCs w:val="4"/>
@@ -72,8 +72,16 @@
     </w:p>
     <w:tbl>
       <w:tblPr>
-        <w:tblW w:w="10490" w:type="dxa"/>
+        <w:tblW w:w="10348" w:type="dxa"/>
         <w:jc w:val="center"/>
+        <w:tblBorders>
+          <w:top w:val="single" w:sz="4" w:space="0" w:color="auto"/>
+          <w:left w:val="single" w:sz="4" w:space="0" w:color="auto"/>
+          <w:bottom w:val="single" w:sz="4" w:space="0" w:color="auto"/>
+          <w:right w:val="single" w:sz="4" w:space="0" w:color="auto"/>
+          <w:insideH w:val="single" w:sz="4" w:space="0" w:color="auto"/>
+          <w:insideV w:val="single" w:sz="4" w:space="0" w:color="auto"/>
+        </w:tblBorders>
         <w:tblLayout w:type="fixed"/>
         <w:tblCellMar>
           <w:top w:w="34" w:type="dxa"/>
@@ -85,357 +93,31 @@
         <w:tblCaption w:val="tbl_nguoi_ky"/>
       </w:tblPr>
       <w:tblGrid>
-        <w:gridCol w:w="4263"/>
-        <w:gridCol w:w="2703"/>
-        <w:gridCol w:w="3524"/>
+        <w:gridCol w:w="10348"/>
       </w:tblGrid>
       <w:tr>
         <w:trPr>
-          <w:trHeight w:val="2040"/>
+          <w:trHeight w:val="20"/>
           <w:jc w:val="center"/>
         </w:trPr>
         <w:tc>
           <w:tcPr>
-            <w:tcW w:w="4263" w:type="dxa"/>
+            <w:tcW w:w="10348" w:type="dxa"/>
             <w:shd w:val="clear" w:color="auto" w:fill="auto"/>
           </w:tcPr>
           <w:p>
             <w:pPr>
               <w:pStyle w:val="TableParagraph"/>
-              <w:jc w:val="center"/>
-            </w:pPr>
-          </w:p>
-          <w:p>
-            <w:pPr>
-              <w:pStyle w:val="TableParagraph"/>
-              <w:jc w:val="center"/>
               <w:rPr>
                 <w:lang w:val="en-US"/>
               </w:rPr>
             </w:pPr>
-            <w:r>
-              <w:rPr>
-                <w:lang w:val="en-US"/>
-              </w:rPr>
-              <w:t>&lt;signNameTitle1&gt;</w:t>
-            </w:r>
-          </w:p>
-          <w:p>
-            <w:pPr>
-              <w:pStyle w:val="TableParagraph"/>
-              <w:jc w:val="center"/>
-              <w:rPr>
-                <w:lang w:val="en-US"/>
-              </w:rPr>
-            </w:pPr>
-            <w:r>
-              <w:rPr>
-                <w:lang w:val="en-US"/>
-              </w:rPr>
-              <w:t>&lt;signNameSubTitle</w:t>
-            </w:r>
-            <w:r>
-              <w:rPr>
-                <w:lang w:val="en-US"/>
-              </w:rPr>
-              <w:t>1</w:t>
-            </w:r>
-            <w:r>
-              <w:rPr>
-                <w:lang w:val="en-US"/>
-              </w:rPr>
-              <w:t>&gt;</w:t>
-            </w:r>
-          </w:p>
-          <w:p>
-            <w:pPr>
-              <w:pStyle w:val="TableParagraph"/>
-              <w:jc w:val="center"/>
-              <w:rPr>
-                <w:lang w:val="en-US"/>
-              </w:rPr>
-            </w:pPr>
-            <w:r>
-              <w:rPr>
-                <w:lang w:val="en-US"/>
-              </w:rPr>
-              <w:t>&lt;signName</w:t>
-            </w:r>
-            <w:r>
-              <w:rPr>
-                <w:lang w:val="en-US"/>
-              </w:rPr>
-              <w:t>SubSN1</w:t>
-            </w:r>
-            <w:r>
-              <w:rPr>
-                <w:lang w:val="en-US"/>
-              </w:rPr>
-              <w:t>&gt;</w:t>
-            </w:r>
-          </w:p>
-          <w:p>
-            <w:pPr>
-              <w:pStyle w:val="TableParagraph"/>
-              <w:jc w:val="center"/>
-            </w:pPr>
-            <w:r>
-              <w:rPr>
-                <w:lang w:val="en-US"/>
-              </w:rPr>
-              <w:t>&lt;digitalSignature</w:t>
-            </w:r>
-            <w:r>
-              <w:rPr>
-                <w:lang w:val="en-US"/>
-              </w:rPr>
-              <w:t>_Buyer</w:t>
-            </w:r>
-            <w:r>
-              <w:rPr>
-                <w:lang w:val="en-US"/>
-              </w:rPr>
-              <w:t>&gt;</w:t>
-            </w:r>
-          </w:p>
-          <w:p>
-            <w:pPr>
-              <w:pStyle w:val="TableParagraph"/>
-              <w:jc w:val="center"/>
-            </w:pPr>
-          </w:p>
-          <w:p>
-            <w:pPr>
-              <w:pStyle w:val="TableParagraph"/>
-            </w:pPr>
-          </w:p>
-          <w:p>
-            <w:pPr>
-              <w:pStyle w:val="TableParagraph"/>
-              <w:jc w:val="center"/>
-              <w:rPr>
-                <w:b/>
-              </w:rPr>
-            </w:pPr>
-            <w:r>
-              <w:rPr>
-                <w:b/>
-              </w:rPr>
-              <w:t>&lt;convertor&gt;</w:t>
-            </w:r>
-          </w:p>
-          <w:p>
-            <w:pPr>
-              <w:pStyle w:val="TableParagraph"/>
-              <w:jc w:val="center"/>
-              <w:rPr>
-                <w:i/>
-              </w:rPr>
-            </w:pPr>
-            <w:r>
-              <w:rPr>
-                <w:iCs/>
-                <w:lang w:val="en-US"/>
-              </w:rPr>
-              <w:t xml:space="preserve">&lt;conversionDateTitle&gt; </w:t>
-            </w:r>
-            <w:r>
-              <w:rPr>
-                <w:i/>
-              </w:rPr>
-              <w:t>&lt;conversionDate</w:t>
-            </w:r>
-            <w:r>
-              <w:rPr>
-                <w:i/>
-                <w:lang w:val="en-US"/>
-              </w:rPr>
-              <w:t>Value</w:t>
-            </w:r>
-            <w:r>
-              <w:rPr>
-                <w:i/>
-              </w:rPr>
-              <w:t>&gt;</w:t>
-            </w:r>
-          </w:p>
-        </w:tc>
-        <w:tc>
-          <w:tcPr>
-            <w:tcW w:w="2703" w:type="dxa"/>
-            <w:shd w:val="clear" w:color="auto" w:fill="auto"/>
-          </w:tcPr>
-          <w:p>
-            <w:pPr>
-              <w:pStyle w:val="TableParagraph"/>
-              <w:jc w:val="center"/>
-            </w:pPr>
-          </w:p>
-          <w:p>
-            <w:pPr>
-              <w:pStyle w:val="TableParagraph"/>
-              <w:jc w:val="center"/>
-              <w:rPr>
-                <w:lang w:val="en-US"/>
-              </w:rPr>
-            </w:pPr>
-            <w:r>
-              <w:rPr>
-                <w:lang w:val="en-US"/>
-              </w:rPr>
-              <w:t>&lt;signNameTitle2&gt;</w:t>
-            </w:r>
-          </w:p>
-          <w:p>
-            <w:pPr>
-              <w:pStyle w:val="TableParagraph"/>
-              <w:jc w:val="center"/>
-              <w:rPr>
-                <w:lang w:val="en-US"/>
-              </w:rPr>
-            </w:pPr>
-            <w:r>
-              <w:rPr>
-                <w:lang w:val="en-US"/>
-              </w:rPr>
-              <w:t>&lt;signNameSubTitle2&gt;</w:t>
-            </w:r>
-          </w:p>
-          <w:p>
-            <w:pPr>
-              <w:pStyle w:val="TableParagraph"/>
-              <w:jc w:val="center"/>
-              <w:rPr>
-                <w:lang w:val="en-US"/>
-              </w:rPr>
-            </w:pPr>
-            <w:r>
-              <w:rPr>
-                <w:lang w:val="en-US"/>
-              </w:rPr>
-              <w:t>&lt;</w:t>
-            </w:r>
-            <w:r>
-              <w:rPr>
-                <w:lang w:val="en-US"/>
-              </w:rPr>
-              <w:t>signNameSubSN2</w:t>
-            </w:r>
-            <w:r>
-              <w:rPr>
-                <w:lang w:val="en-US"/>
-              </w:rPr>
-              <w:t>&gt;</w:t>
-            </w:r>
-          </w:p>
-          <w:p>
-            <w:pPr>
-              <w:rPr>
-                <w:rFonts w:eastAsia="Times New Roman"/>
-                <w:sz w:val="20"/>
-              </w:rPr>
-            </w:pPr>
-          </w:p>
-          <w:p/>
-        </w:tc>
-        <w:tc>
-          <w:tcPr>
-            <w:tcW w:w="3524" w:type="dxa"/>
-            <w:shd w:val="clear" w:color="auto" w:fill="auto"/>
-          </w:tcPr>
-          <w:p>
-            <w:pPr>
-              <w:pStyle w:val="TableParagraph"/>
-              <w:jc w:val="center"/>
-            </w:pPr>
-          </w:p>
-          <w:p>
-            <w:pPr>
-              <w:pStyle w:val="TableParagraph"/>
-              <w:jc w:val="center"/>
-              <w:rPr>
-                <w:lang w:val="en-US"/>
-              </w:rPr>
-            </w:pPr>
-            <w:r>
-              <w:rPr>
-                <w:lang w:val="en-US"/>
-              </w:rPr>
-              <w:t>&lt;signNameTitle3&gt;</w:t>
-            </w:r>
-          </w:p>
-          <w:p>
-            <w:pPr>
-              <w:pStyle w:val="TableParagraph"/>
-              <w:jc w:val="center"/>
-              <w:rPr>
-                <w:lang w:val="en-US"/>
-              </w:rPr>
-            </w:pPr>
-            <w:r>
-              <w:rPr>
-                <w:lang w:val="en-US"/>
-              </w:rPr>
-              <w:t>&lt;signNameSubTitle3&gt;</w:t>
-            </w:r>
-          </w:p>
-          <w:p>
-            <w:pPr>
-              <w:pStyle w:val="TableParagraph"/>
-              <w:jc w:val="center"/>
-              <w:rPr>
-                <w:lang w:val="en-US"/>
-              </w:rPr>
-            </w:pPr>
-            <w:r>
-              <w:rPr>
-                <w:lang w:val="en-US"/>
-              </w:rPr>
-              <w:t>&lt;</w:t>
-            </w:r>
-            <w:r>
-              <w:rPr>
-                <w:lang w:val="en-US"/>
-              </w:rPr>
-              <w:t>signNameSubSN</w:t>
-            </w:r>
-            <w:r>
-              <w:rPr>
-                <w:lang w:val="en-US"/>
-              </w:rPr>
-              <w:t>3</w:t>
-            </w:r>
-            <w:r>
-              <w:rPr>
-                <w:lang w:val="en-US"/>
-              </w:rPr>
-              <w:t>&gt;</w:t>
-            </w:r>
-          </w:p>
-          <w:p>
-            <w:pPr>
-              <w:pStyle w:val="TableParagraph"/>
-              <w:jc w:val="center"/>
-              <w:rPr>
-                <w:lang w:val="en-US"/>
-              </w:rPr>
-            </w:pPr>
-            <w:r>
-              <w:rPr>
-                <w:lang w:val="en-US"/>
-              </w:rPr>
-              <w:t>&lt;digitalSignature&gt;</w:t>
-            </w:r>
           </w:p>
         </w:tc>
       </w:tr>
     </w:tbl>
     <w:p>
       <w:pPr>
-        <w:tabs>
-          <w:tab w:val="left" w:pos="2112"/>
-        </w:tabs>
-        <w:spacing w:after="0" w:line="240" w:lineRule="auto"/>
         <w:rPr>
           <w:sz w:val="4"/>
           <w:szCs w:val="4"/>
@@ -464,7 +146,7 @@
   <w:endnote w:type="separator" w:id="-1">
     <w:p>
       <w:pPr>
-        <w:spacing w:after="0" w:line="240" w:lineRule="auto"/>
+        <w:spacing w:line="240" w:lineRule="auto"/>
       </w:pPr>
       <w:r>
         <w:separator/>
@@ -474,7 +156,7 @@
   <w:endnote w:type="continuationSeparator" w:id="0">
     <w:p>
       <w:pPr>
-        <w:spacing w:after="0" w:line="240" w:lineRule="auto"/>
+        <w:spacing w:line="240" w:lineRule="auto"/>
       </w:pPr>
       <w:r>
         <w:continuationSeparator/>
@@ -575,7 +257,7 @@
         <w:tab w:val="left" w:pos="5916"/>
         <w:tab w:val="left" w:leader="dot" w:pos="10368"/>
       </w:tabs>
-      <w:spacing w:after="0" w:line="240" w:lineRule="auto"/>
+      <w:spacing w:line="240" w:lineRule="auto"/>
       <w:rPr>
         <w:i/>
         <w:iCs/>
@@ -671,7 +353,7 @@
   <w:footnote w:type="separator" w:id="-1">
     <w:p>
       <w:pPr>
-        <w:spacing w:after="0" w:line="240" w:lineRule="auto"/>
+        <w:spacing w:line="240" w:lineRule="auto"/>
       </w:pPr>
       <w:r>
         <w:separator/>
@@ -681,7 +363,7 @@
   <w:footnote w:type="continuationSeparator" w:id="0">
     <w:p>
       <w:pPr>
-        <w:spacing w:after="0" w:line="240" w:lineRule="auto"/>
+        <w:spacing w:line="240" w:lineRule="auto"/>
       </w:pPr>
       <w:r>
         <w:continuationSeparator/>
@@ -712,12 +394,69 @@
         <w:szCs w:val="16"/>
       </w:rPr>
     </w:pPr>
+    <w:proofErr w:type="spellStart"/>
     <w:r>
       <w:rPr>
         <w:sz w:val="16"/>
         <w:szCs w:val="16"/>
       </w:rPr>
-      <w:t xml:space="preserve">Tiep theo trang truoc - Trang </w:t>
+      <w:t>Tiep</w:t>
+    </w:r>
+    <w:proofErr w:type="spellEnd"/>
+    <w:r>
+      <w:rPr>
+        <w:sz w:val="16"/>
+        <w:szCs w:val="16"/>
+      </w:rPr>
+      <w:t xml:space="preserve"> </w:t>
+    </w:r>
+    <w:proofErr w:type="spellStart"/>
+    <w:r>
+      <w:rPr>
+        <w:sz w:val="16"/>
+        <w:szCs w:val="16"/>
+      </w:rPr>
+      <w:t>theo</w:t>
+    </w:r>
+    <w:proofErr w:type="spellEnd"/>
+    <w:r>
+      <w:rPr>
+        <w:sz w:val="16"/>
+        <w:szCs w:val="16"/>
+      </w:rPr>
+      <w:t xml:space="preserve"> </w:t>
+    </w:r>
+    <w:proofErr w:type="spellStart"/>
+    <w:r>
+      <w:rPr>
+        <w:sz w:val="16"/>
+        <w:szCs w:val="16"/>
+      </w:rPr>
+      <w:t>trang</w:t>
+    </w:r>
+    <w:proofErr w:type="spellEnd"/>
+    <w:r>
+      <w:rPr>
+        <w:sz w:val="16"/>
+        <w:szCs w:val="16"/>
+      </w:rPr>
+      <w:t xml:space="preserve"> </w:t>
+    </w:r>
+    <w:proofErr w:type="spellStart"/>
+    <w:r>
+      <w:rPr>
+        <w:sz w:val="16"/>
+        <w:szCs w:val="16"/>
+      </w:rPr>
+      <w:t>truoc</w:t>
+    </w:r>
+    <w:proofErr w:type="spellEnd"/>
+    <w:r>
+      <w:rPr>
+        <w:sz w:val="16"/>
+        <w:szCs w:val="16"/>
+      </w:rPr>
+      <w:t xml:space="preserve"> - Trang </w:t>
     </w:r>
     <w:r>
       <w:rPr>
@@ -1800,14 +1539,16 @@
   </w:latentStyles>
   <w:style w:type="paragraph" w:default="1" w:styleId="Normal">
     <w:name w:val="Normal"/>
+    <w:next w:val="TableParagraph"/>
     <w:qFormat/>
-    <w:rsid w:val="007C7199"/>
+    <w:rsid w:val="002503BC"/>
     <w:pPr>
-      <w:spacing w:after="160" w:line="259" w:lineRule="auto"/>
+      <w:widowControl w:val="0"/>
+      <w:spacing w:line="259" w:lineRule="auto"/>
     </w:pPr>
     <w:rPr>
       <w:rFonts w:eastAsia="Calibri" w:cs="Times New Roman"/>
-      <w:sz w:val="26"/>
+      <w:sz w:val="20"/>
     </w:rPr>
   </w:style>
   <w:style w:type="character" w:default="1" w:styleId="DefaultParagraphFont">
@@ -1884,7 +1625,6 @@
       <w:spacing w:line="240" w:lineRule="auto"/>
     </w:pPr>
     <w:rPr>
-      <w:sz w:val="20"/>
       <w:szCs w:val="20"/>
     </w:rPr>
   </w:style>
@@ -1939,7 +1679,7 @@
     <w:unhideWhenUsed/>
     <w:rsid w:val="003114F6"/>
     <w:pPr>
-      <w:spacing w:after="0" w:line="240" w:lineRule="auto"/>
+      <w:spacing w:line="240" w:lineRule="auto"/>
     </w:pPr>
     <w:rPr>
       <w:rFonts w:ascii="Segoe UI" w:hAnsi="Segoe UI" w:cs="Segoe UI"/>
@@ -1967,14 +1707,12 @@
     <w:qFormat/>
     <w:rsid w:val="00071D7B"/>
     <w:pPr>
-      <w:widowControl w:val="0"/>
       <w:autoSpaceDE w:val="0"/>
       <w:autoSpaceDN w:val="0"/>
-      <w:spacing w:after="0" w:line="240" w:lineRule="auto"/>
+      <w:spacing w:line="240" w:lineRule="auto"/>
     </w:pPr>
     <w:rPr>
       <w:rFonts w:eastAsia="Times New Roman"/>
-      <w:sz w:val="20"/>
       <w:lang w:val="vi"/>
     </w:rPr>
   </w:style>
@@ -1990,7 +1728,7 @@
         <w:tab w:val="center" w:pos="4680"/>
         <w:tab w:val="right" w:pos="9360"/>
       </w:tabs>
-      <w:spacing w:after="0" w:line="240" w:lineRule="auto"/>
+      <w:spacing w:line="240" w:lineRule="auto"/>
     </w:pPr>
   </w:style>
   <w:style w:type="character" w:customStyle="1" w:styleId="HeaderChar">
@@ -2016,7 +1754,7 @@
         <w:tab w:val="center" w:pos="4680"/>
         <w:tab w:val="right" w:pos="9360"/>
       </w:tabs>
-      <w:spacing w:after="0" w:line="240" w:lineRule="auto"/>
+      <w:spacing w:line="240" w:lineRule="auto"/>
     </w:pPr>
   </w:style>
   <w:style w:type="character" w:customStyle="1" w:styleId="FooterChar">

</xml_diff>